<commit_message>
nuevo formato de adopcion
</commit_message>
<xml_diff>
--- a/docs/CONTRATO DE ADOPCIÓN - enero 2022.docx
+++ b/docs/CONTRATO DE ADOPCIÓN - enero 2022.docx
@@ -322,15 +322,7 @@
         <w:rPr>
           <w:rFonts w:ascii="Century Gothic" w:hAnsi="Century Gothic"/>
         </w:rPr>
-        <w:t>___</w:t>
-      </w:r>
-      <w:bookmarkStart w:id="0" w:name="_GoBack"/>
-      <w:bookmarkEnd w:id="0"/>
-      <w:r>
-        <w:rPr>
-          <w:rFonts w:ascii="Century Gothic" w:hAnsi="Century Gothic"/>
-        </w:rPr>
-        <w:t>__</w:t>
+        <w:t>_____</w:t>
       </w:r>
       <w:r>
         <w:rPr>
@@ -1024,7 +1016,25 @@
           <w:szCs w:val="20"/>
           <w:u w:val="single"/>
         </w:rPr>
-        <w:t xml:space="preserve"> por REGUFIO SAN GREGORIO A.C. </w:t>
+        <w:t xml:space="preserve"> por RE</w:t>
+      </w:r>
+      <w:r>
+        <w:rPr>
+          <w:rFonts w:ascii="Century Gothic" w:hAnsi="Century Gothic"/>
+          <w:sz w:val="20"/>
+          <w:szCs w:val="20"/>
+          <w:u w:val="single"/>
+        </w:rPr>
+        <w:t>FUGI</w:t>
+      </w:r>
+      <w:r>
+        <w:rPr>
+          <w:rFonts w:ascii="Century Gothic" w:hAnsi="Century Gothic"/>
+          <w:sz w:val="20"/>
+          <w:szCs w:val="20"/>
+          <w:u w:val="single"/>
+        </w:rPr>
+        <w:t xml:space="preserve">IO SAN GREGORIO A.C. </w:t>
       </w:r>
       <w:r>
         <w:rPr>
@@ -1111,7 +1121,16 @@
           <w:szCs w:val="20"/>
           <w:u w:val="single"/>
         </w:rPr>
-        <w:t xml:space="preserve"> Álvarez (55 16 42 72 76)</w:t>
+        <w:t xml:space="preserve"> Á</w:t>
+      </w:r>
+      <w:r>
+        <w:rPr>
+          <w:rFonts w:ascii="Century Gothic" w:hAnsi="Century Gothic"/>
+          <w:sz w:val="20"/>
+          <w:szCs w:val="20"/>
+          <w:u w:val="single"/>
+        </w:rPr>
+        <w:t>lvarez (55 16 42 72 76)</w:t>
       </w:r>
       <w:r>
         <w:rPr>
@@ -1295,7 +1314,17 @@
           <w:b/>
           <w:bCs/>
         </w:rPr>
-        <w:t xml:space="preserve"> estipuladas.</w:t>
+        <w:t xml:space="preserve"> e</w:t>
+      </w:r>
+      <w:bookmarkStart w:id="0" w:name="_GoBack"/>
+      <w:bookmarkEnd w:id="0"/>
+      <w:r>
+        <w:rPr>
+          <w:rFonts w:ascii="Century Gothic" w:hAnsi="Century Gothic"/>
+          <w:b/>
+          <w:bCs/>
+        </w:rPr>
+        <w:t>stipuladas.</w:t>
       </w:r>
     </w:p>
     <w:p>
@@ -2306,7 +2335,7 @@
   <a:extraClrSchemeLst/>
   <a:extLst>
     <a:ext uri="{05A4C25C-085E-4340-85A3-A5531E510DB2}">
-      <thm15:themeFamily xmlns:thm15="http://schemas.microsoft.com/office/thememl/2012/main" xmlns="" name="Office Theme" id="{62F939B6-93AF-4DB8-9C6B-D6C7DFDC589F}" vid="{4A3C46E8-61CC-4603-A589-7422A47A8E4A}"/>
+      <thm15:themeFamily xmlns="" xmlns:thm15="http://schemas.microsoft.com/office/thememl/2012/main" name="Office Theme" id="{62F939B6-93AF-4DB8-9C6B-D6C7DFDC589F}" vid="{4A3C46E8-61CC-4603-A589-7422A47A8E4A}"/>
     </a:ext>
   </a:extLst>
 </a:theme>

</xml_diff>